<commit_message>
finished proj 5 and started proj 6
</commit_message>
<xml_diff>
--- a/Project 5/Project 5 Part 2 Canny Edge Detection complete.docx
+++ b/Project 5/Project 5 Part 2 Canny Edge Detection complete.docx
@@ -127,27 +127,33 @@
       </w:r>
       <w:r>
         <w:tab/>
-        <w:t>_______</w:t>
+        <w:t>__</w:t>
       </w:r>
       <w:r>
         <w:t>Joshua Hsueh</w:t>
       </w:r>
       <w:r>
-        <w:t>_____________</w:t>
-      </w:r>
-      <w:r>
-        <w:tab/>
-        <w:t>Period: ______</w:t>
+        <w:t>________________</w:t>
+      </w:r>
+      <w:r>
+        <w:tab/>
+        <w:t>Period: ___</w:t>
       </w:r>
       <w:r>
         <w:t>3</w:t>
       </w:r>
       <w:r>
+        <w:t>________</w:t>
+      </w:r>
+      <w:r>
+        <w:tab/>
+        <w:t>Date: ______</w:t>
+      </w:r>
+      <w:r>
+        <w:t>3/20/2021</w:t>
+      </w:r>
+      <w:r>
         <w:t>_____</w:t>
-      </w:r>
-      <w:r>
-        <w:tab/>
-        <w:t>Date: ________________</w:t>
       </w:r>
     </w:p>
     <w:p>
@@ -202,13 +208,13 @@
       </w:r>
       <w:r>
         <w:tab/>
-        <w:t>______</w:t>
+        <w:t>____</w:t>
       </w:r>
       <w:r>
         <w:t>Yes</w:t>
       </w:r>
       <w:r>
-        <w:t>_____</w:t>
+        <w:t>_______</w:t>
       </w:r>
     </w:p>
     <w:p>
@@ -232,13 +238,13 @@
       </w:r>
       <w:r>
         <w:tab/>
-        <w:t>_____</w:t>
+        <w:t>____</w:t>
       </w:r>
       <w:r>
         <w:t>Yes</w:t>
       </w:r>
       <w:r>
-        <w:t>______</w:t>
+        <w:t>_______</w:t>
       </w:r>
     </w:p>
     <w:p>
@@ -260,13 +266,13 @@
       </w:r>
       <w:r>
         <w:tab/>
-        <w:t xml:space="preserve"> ______</w:t>
+        <w:t xml:space="preserve"> ___</w:t>
       </w:r>
       <w:r>
         <w:t>Yes</w:t>
       </w:r>
       <w:r>
-        <w:t>_____</w:t>
+        <w:t>________</w:t>
       </w:r>
     </w:p>
     <w:p>
@@ -295,13 +301,13 @@
       </w:r>
       <w:r>
         <w:tab/>
-        <w:t xml:space="preserve"> ____</w:t>
+        <w:t xml:space="preserve"> _____</w:t>
       </w:r>
       <w:r>
         <w:t>Yes</w:t>
       </w:r>
       <w:r>
-        <w:t>_______</w:t>
+        <w:t>______</w:t>
       </w:r>
     </w:p>
     <w:bookmarkEnd w:id="0"/>
@@ -337,13 +343,13 @@
       </w:r>
       <w:r>
         <w:tab/>
-        <w:t xml:space="preserve"> ___</w:t>
+        <w:t xml:space="preserve"> ____</w:t>
       </w:r>
       <w:r>
         <w:t>Yes</w:t>
       </w:r>
       <w:r>
-        <w:t>________</w:t>
+        <w:t>_______</w:t>
       </w:r>
     </w:p>
     <w:p>
@@ -360,78 +366,248 @@
       </w:r>
       <w:r>
         <w:tab/>
-        <w:t>___</w:t>
+        <w:t>_____</w:t>
       </w:r>
       <w:r>
         <w:t>Yes</w:t>
       </w:r>
       <w:r>
-        <w:t>________</w:t>
+        <w:t>______</w:t>
+      </w:r>
+    </w:p>
+    <w:p>
+      <w:r>
+        <w:t xml:space="preserve">Paste here </w:t>
+      </w:r>
+      <w:r>
+        <w:rPr>
+          <w:b/>
+          <w:bCs/>
+          <w:color w:val="FF0000"/>
+        </w:rPr>
+        <w:t>4</w:t>
+      </w:r>
+      <w:r>
+        <w:rPr>
+          <w:b/>
+          <w:bCs/>
+          <w:color w:val="FF0000"/>
+        </w:rPr>
+        <w:t xml:space="preserve"> clear picture</w:t>
+      </w:r>
+      <w:r>
+        <w:rPr>
+          <w:b/>
+          <w:bCs/>
+          <w:color w:val="FF0000"/>
+        </w:rPr>
+        <w:t>s</w:t>
+      </w:r>
+      <w:r>
+        <w:rPr>
+          <w:color w:val="FF0000"/>
+        </w:rPr>
+        <w:t xml:space="preserve"> </w:t>
+      </w:r>
+      <w:r>
+        <w:t xml:space="preserve">of the </w:t>
+      </w:r>
+      <w:r>
+        <w:t xml:space="preserve">initial picture, </w:t>
+      </w:r>
+      <w:r>
+        <w:t>the image obtained after applying hysteresis</w:t>
+      </w:r>
+      <w:r>
+        <w:t>,</w:t>
+      </w:r>
+      <w:r>
+        <w:t xml:space="preserve"> the </w:t>
+      </w:r>
+      <w:r>
+        <w:t xml:space="preserve">image you obtained after applying </w:t>
+      </w:r>
+      <w:r>
+        <w:t>non-maximum suppression</w:t>
+      </w:r>
+      <w:r>
+        <w:t>, the image obtained after applying both</w:t>
+      </w:r>
+      <w:r>
+        <w:t>:</w:t>
+      </w:r>
+    </w:p>
+    <w:p>
+      <w:r>
+        <w:rPr>
+          <w:noProof/>
+        </w:rPr>
+        <w:drawing>
+          <wp:inline distT="0" distB="0" distL="0" distR="0" wp14:anchorId="33198E3F" wp14:editId="3680C59C">
+            <wp:extent cx="5943600" cy="3335655"/>
+            <wp:effectExtent l="0" t="0" r="0" b="0"/>
+            <wp:docPr id="1" name="Picture 1"/>
+            <wp:cNvGraphicFramePr>
+              <a:graphicFrameLocks xmlns:a="http://schemas.openxmlformats.org/drawingml/2006/main" noChangeAspect="1"/>
+            </wp:cNvGraphicFramePr>
+            <a:graphic xmlns:a="http://schemas.openxmlformats.org/drawingml/2006/main">
+              <a:graphicData uri="http://schemas.openxmlformats.org/drawingml/2006/picture">
+                <pic:pic xmlns:pic="http://schemas.openxmlformats.org/drawingml/2006/picture">
+                  <pic:nvPicPr>
+                    <pic:cNvPr id="1" name=""/>
+                    <pic:cNvPicPr/>
+                  </pic:nvPicPr>
+                  <pic:blipFill>
+                    <a:blip r:embed="rId4"/>
+                    <a:stretch>
+                      <a:fillRect/>
+                    </a:stretch>
+                  </pic:blipFill>
+                  <pic:spPr>
+                    <a:xfrm>
+                      <a:off x="0" y="0"/>
+                      <a:ext cx="5943600" cy="3335655"/>
+                    </a:xfrm>
+                    <a:prstGeom prst="rect">
+                      <a:avLst/>
+                    </a:prstGeom>
+                  </pic:spPr>
+                </pic:pic>
+              </a:graphicData>
+            </a:graphic>
+          </wp:inline>
+        </w:drawing>
+      </w:r>
+    </w:p>
+    <w:p>
+      <w:r>
+        <w:rPr>
+          <w:noProof/>
+        </w:rPr>
+        <w:lastRenderedPageBreak/>
+        <w:drawing>
+          <wp:inline distT="0" distB="0" distL="0" distR="0" wp14:anchorId="28510EA6" wp14:editId="2EEDCB00">
+            <wp:extent cx="5943600" cy="3358515"/>
+            <wp:effectExtent l="0" t="0" r="0" b="0"/>
+            <wp:docPr id="2" name="Picture 2"/>
+            <wp:cNvGraphicFramePr>
+              <a:graphicFrameLocks xmlns:a="http://schemas.openxmlformats.org/drawingml/2006/main" noChangeAspect="1"/>
+            </wp:cNvGraphicFramePr>
+            <a:graphic xmlns:a="http://schemas.openxmlformats.org/drawingml/2006/main">
+              <a:graphicData uri="http://schemas.openxmlformats.org/drawingml/2006/picture">
+                <pic:pic xmlns:pic="http://schemas.openxmlformats.org/drawingml/2006/picture">
+                  <pic:nvPicPr>
+                    <pic:cNvPr id="1" name=""/>
+                    <pic:cNvPicPr/>
+                  </pic:nvPicPr>
+                  <pic:blipFill>
+                    <a:blip r:embed="rId5"/>
+                    <a:stretch>
+                      <a:fillRect/>
+                    </a:stretch>
+                  </pic:blipFill>
+                  <pic:spPr>
+                    <a:xfrm>
+                      <a:off x="0" y="0"/>
+                      <a:ext cx="5943600" cy="3358515"/>
+                    </a:xfrm>
+                    <a:prstGeom prst="rect">
+                      <a:avLst/>
+                    </a:prstGeom>
+                  </pic:spPr>
+                </pic:pic>
+              </a:graphicData>
+            </a:graphic>
+          </wp:inline>
+        </w:drawing>
+      </w:r>
+    </w:p>
+    <w:p>
+      <w:r>
+        <w:rPr>
+          <w:noProof/>
+        </w:rPr>
+        <w:drawing>
+          <wp:inline distT="0" distB="0" distL="0" distR="0" wp14:anchorId="545FF194" wp14:editId="3B9B1F2A">
+            <wp:extent cx="5943600" cy="3354705"/>
+            <wp:effectExtent l="0" t="0" r="0" b="0"/>
+            <wp:docPr id="3" name="Picture 3"/>
+            <wp:cNvGraphicFramePr>
+              <a:graphicFrameLocks xmlns:a="http://schemas.openxmlformats.org/drawingml/2006/main" noChangeAspect="1"/>
+            </wp:cNvGraphicFramePr>
+            <a:graphic xmlns:a="http://schemas.openxmlformats.org/drawingml/2006/main">
+              <a:graphicData uri="http://schemas.openxmlformats.org/drawingml/2006/picture">
+                <pic:pic xmlns:pic="http://schemas.openxmlformats.org/drawingml/2006/picture">
+                  <pic:nvPicPr>
+                    <pic:cNvPr id="1" name=""/>
+                    <pic:cNvPicPr/>
+                  </pic:nvPicPr>
+                  <pic:blipFill>
+                    <a:blip r:embed="rId6"/>
+                    <a:stretch>
+                      <a:fillRect/>
+                    </a:stretch>
+                  </pic:blipFill>
+                  <pic:spPr>
+                    <a:xfrm>
+                      <a:off x="0" y="0"/>
+                      <a:ext cx="5943600" cy="3354705"/>
+                    </a:xfrm>
+                    <a:prstGeom prst="rect">
+                      <a:avLst/>
+                    </a:prstGeom>
+                  </pic:spPr>
+                </pic:pic>
+              </a:graphicData>
+            </a:graphic>
+          </wp:inline>
+        </w:drawing>
+      </w:r>
+    </w:p>
+    <w:p>
+      <w:r>
+        <w:rPr>
+          <w:noProof/>
+        </w:rPr>
+        <w:lastRenderedPageBreak/>
+        <w:drawing>
+          <wp:inline distT="0" distB="0" distL="0" distR="0" wp14:anchorId="2710427B" wp14:editId="66D08E14">
+            <wp:extent cx="5943600" cy="3356610"/>
+            <wp:effectExtent l="0" t="0" r="0" b="0"/>
+            <wp:docPr id="4" name="Picture 4"/>
+            <wp:cNvGraphicFramePr>
+              <a:graphicFrameLocks xmlns:a="http://schemas.openxmlformats.org/drawingml/2006/main" noChangeAspect="1"/>
+            </wp:cNvGraphicFramePr>
+            <a:graphic xmlns:a="http://schemas.openxmlformats.org/drawingml/2006/main">
+              <a:graphicData uri="http://schemas.openxmlformats.org/drawingml/2006/picture">
+                <pic:pic xmlns:pic="http://schemas.openxmlformats.org/drawingml/2006/picture">
+                  <pic:nvPicPr>
+                    <pic:cNvPr id="1" name=""/>
+                    <pic:cNvPicPr/>
+                  </pic:nvPicPr>
+                  <pic:blipFill>
+                    <a:blip r:embed="rId7"/>
+                    <a:stretch>
+                      <a:fillRect/>
+                    </a:stretch>
+                  </pic:blipFill>
+                  <pic:spPr>
+                    <a:xfrm>
+                      <a:off x="0" y="0"/>
+                      <a:ext cx="5943600" cy="3356610"/>
+                    </a:xfrm>
+                    <a:prstGeom prst="rect">
+                      <a:avLst/>
+                    </a:prstGeom>
+                  </pic:spPr>
+                </pic:pic>
+              </a:graphicData>
+            </a:graphic>
+          </wp:inline>
+        </w:drawing>
       </w:r>
       <w:bookmarkStart w:id="1" w:name="_GoBack"/>
       <w:bookmarkEnd w:id="1"/>
-    </w:p>
-    <w:p>
-      <w:r>
-        <w:t xml:space="preserve">Paste here </w:t>
-      </w:r>
-      <w:r>
-        <w:rPr>
-          <w:b/>
-          <w:bCs/>
-          <w:color w:val="FF0000"/>
-        </w:rPr>
-        <w:t>4</w:t>
-      </w:r>
-      <w:r>
-        <w:rPr>
-          <w:b/>
-          <w:bCs/>
-          <w:color w:val="FF0000"/>
-        </w:rPr>
-        <w:t xml:space="preserve"> clear picture</w:t>
-      </w:r>
-      <w:r>
-        <w:rPr>
-          <w:b/>
-          <w:bCs/>
-          <w:color w:val="FF0000"/>
-        </w:rPr>
-        <w:t>s</w:t>
-      </w:r>
-      <w:r>
-        <w:rPr>
-          <w:color w:val="FF0000"/>
-        </w:rPr>
-        <w:t xml:space="preserve"> </w:t>
-      </w:r>
-      <w:r>
-        <w:t xml:space="preserve">of the </w:t>
-      </w:r>
-      <w:r>
-        <w:t xml:space="preserve">initial picture, </w:t>
-      </w:r>
-      <w:r>
-        <w:t>the image obtained after applying hysteresis</w:t>
-      </w:r>
-      <w:r>
-        <w:t>,</w:t>
-      </w:r>
-      <w:r>
-        <w:t xml:space="preserve"> the </w:t>
-      </w:r>
-      <w:r>
-        <w:t xml:space="preserve">image you obtained after applying </w:t>
-      </w:r>
-      <w:r>
-        <w:t>non-maximum suppression</w:t>
-      </w:r>
-      <w:r>
-        <w:t>, the image obtained after applying both</w:t>
-      </w:r>
-      <w:r>
-        <w:t>:</w:t>
-      </w:r>
     </w:p>
     <w:sectPr>
       <w:pgSz w:w="12240" w:h="15840"/>

</xml_diff>